<commit_message>
(09-07-67 21:29 edit kobket and add work flow)
</commit_message>
<xml_diff>
--- a/เอกสาร/ขอบเขต/การพัฒนาเวปแอปพลิเคชันสำหรับการแจ้งซ่อมภายในหอพัก3.docx
+++ b/เอกสาร/ขอบเขต/การพัฒนาเวปแอปพลิเคชันสำหรับการแจ้งซ่อมภายในหอพัก3.docx
@@ -1,6 +1,6 @@
 
 <file path=word/document.xml><?xml version="1.0" encoding="utf-8"?>
-<w:document xmlns:wpc="http://schemas.microsoft.com/office/word/2010/wordprocessingCanvas" xmlns:cx="http://schemas.microsoft.com/office/drawing/2014/chartex" xmlns:cx1="http://schemas.microsoft.com/office/drawing/2015/9/8/chartex" xmlns:cx2="http://schemas.microsoft.com/office/drawing/2015/10/21/chartex" xmlns:cx3="http://schemas.microsoft.com/office/drawing/2016/5/9/chartex" xmlns:cx4="http://schemas.microsoft.com/office/drawing/2016/5/10/chartex" xmlns:cx5="http://schemas.microsoft.com/office/drawing/2016/5/11/chartex" xmlns:cx6="http://schemas.microsoft.com/office/drawing/2016/5/12/chartex" xmlns:cx7="http://schemas.microsoft.com/office/drawing/2016/5/13/chartex" xmlns:cx8="http://schemas.microsoft.com/office/drawing/2016/5/14/chartex" xmlns:mc="http://schemas.openxmlformats.org/markup-compatibility/2006" xmlns:aink="http://schemas.microsoft.com/office/drawing/2016/ink" xmlns:am3d="http://schemas.microsoft.com/office/drawing/2017/model3d" xmlns:o="urn:schemas-microsoft-com:office:office" xmlns:r="http://schemas.openxmlformats.org/officeDocument/2006/relationships" xmlns:m="http://schemas.openxmlformats.org/officeDocument/2006/math" xmlns:v="urn:schemas-microsoft-com:vml" xmlns:wp14="http://schemas.microsoft.com/office/word/2010/wordprocessingDrawing" xmlns:wp="http://schemas.openxmlformats.org/drawingml/2006/wordprocessingDrawing" xmlns:w10="urn:schemas-microsoft-com:office:word" xmlns:w="http://schemas.openxmlformats.org/wordprocessingml/2006/main" xmlns:w14="http://schemas.microsoft.com/office/word/2010/wordml" xmlns:w15="http://schemas.microsoft.com/office/word/2012/wordml" xmlns:w16cex="http://schemas.microsoft.com/office/word/2018/wordml/cex" xmlns:w16cid="http://schemas.microsoft.com/office/word/2016/wordml/cid" xmlns:w16="http://schemas.microsoft.com/office/word/2018/wordml" xmlns:w16sdtdh="http://schemas.microsoft.com/office/word/2020/wordml/sdtdatahash" xmlns:w16se="http://schemas.microsoft.com/office/word/2015/wordml/symex" xmlns:wpg="http://schemas.microsoft.com/office/word/2010/wordprocessingGroup" xmlns:wpi="http://schemas.microsoft.com/office/word/2010/wordprocessingInk" xmlns:wne="http://schemas.microsoft.com/office/word/2006/wordml" xmlns:wps="http://schemas.microsoft.com/office/word/2010/wordprocessingShape" mc:Ignorable="w14 w15 w16se w16cid w16 w16cex w16sdtdh wp14">
+<w:document xmlns:wpc="http://schemas.microsoft.com/office/word/2010/wordprocessingCanvas" xmlns:cx="http://schemas.microsoft.com/office/drawing/2014/chartex" xmlns:cx1="http://schemas.microsoft.com/office/drawing/2015/9/8/chartex" xmlns:cx2="http://schemas.microsoft.com/office/drawing/2015/10/21/chartex" xmlns:cx3="http://schemas.microsoft.com/office/drawing/2016/5/9/chartex" xmlns:cx4="http://schemas.microsoft.com/office/drawing/2016/5/10/chartex" xmlns:cx5="http://schemas.microsoft.com/office/drawing/2016/5/11/chartex" xmlns:cx6="http://schemas.microsoft.com/office/drawing/2016/5/12/chartex" xmlns:cx7="http://schemas.microsoft.com/office/drawing/2016/5/13/chartex" xmlns:cx8="http://schemas.microsoft.com/office/drawing/2016/5/14/chartex" xmlns:mc="http://schemas.openxmlformats.org/markup-compatibility/2006" xmlns:aink="http://schemas.microsoft.com/office/drawing/2016/ink" xmlns:am3d="http://schemas.microsoft.com/office/drawing/2017/model3d" xmlns:o="urn:schemas-microsoft-com:office:office" xmlns:oel="http://schemas.microsoft.com/office/2019/extlst" xmlns:r="http://schemas.openxmlformats.org/officeDocument/2006/relationships" xmlns:m="http://schemas.openxmlformats.org/officeDocument/2006/math" xmlns:v="urn:schemas-microsoft-com:vml" xmlns:wp14="http://schemas.microsoft.com/office/word/2010/wordprocessingDrawing" xmlns:wp="http://schemas.openxmlformats.org/drawingml/2006/wordprocessingDrawing" xmlns:w10="urn:schemas-microsoft-com:office:word" xmlns:w="http://schemas.openxmlformats.org/wordprocessingml/2006/main" xmlns:w14="http://schemas.microsoft.com/office/word/2010/wordml" xmlns:w15="http://schemas.microsoft.com/office/word/2012/wordml" xmlns:w16cex="http://schemas.microsoft.com/office/word/2018/wordml/cex" xmlns:w16cid="http://schemas.microsoft.com/office/word/2016/wordml/cid" xmlns:w16="http://schemas.microsoft.com/office/word/2018/wordml" xmlns:w16du="http://schemas.microsoft.com/office/word/2023/wordml/word16du" xmlns:w16sdtdh="http://schemas.microsoft.com/office/word/2020/wordml/sdtdatahash" xmlns:w16se="http://schemas.microsoft.com/office/word/2015/wordml/symex" xmlns:wpg="http://schemas.microsoft.com/office/word/2010/wordprocessingGroup" xmlns:wpi="http://schemas.microsoft.com/office/word/2010/wordprocessingInk" xmlns:wne="http://schemas.microsoft.com/office/word/2006/wordml" xmlns:wps="http://schemas.microsoft.com/office/word/2010/wordprocessingShape" mc:Ignorable="w14 w15 w16se w16cid w16 w16cex w16sdtdh w16du wp14">
   <w:body>
     <w:p>
       <w:pPr>
@@ -34,17 +34,61 @@
           <w:szCs w:val="32"/>
           <w:cs/>
         </w:rPr>
-        <w:t>ระบบจัดการซ่อมบำรุงและแจ้งปัญหาในหอพักพร้อมระบบเบิกและจัดการคลังวัสดุ</w:t>
-      </w:r>
-      <w:r>
-        <w:rPr>
-          <w:rFonts w:ascii="TH SarabunPSK" w:hAnsi="TH SarabunPSK" w:cs="TH SarabunPSK" w:hint="cs"/>
+        <w:t>ระบบ</w:t>
+      </w:r>
+      <w:r>
+        <w:rPr>
+          <w:rFonts w:ascii="TH SarabunPSK" w:hAnsi="TH SarabunPSK" w:cs="TH SarabunPSK"/>
           <w:b/>
           <w:bCs/>
           <w:sz w:val="32"/>
           <w:szCs w:val="32"/>
           <w:cs/>
         </w:rPr>
+        <w:t>แจ้ง</w:t>
+      </w:r>
+      <w:r>
+        <w:rPr>
+          <w:rFonts w:ascii="TH SarabunPSK" w:hAnsi="TH SarabunPSK" w:cs="TH SarabunPSK"/>
+          <w:b/>
+          <w:bCs/>
+          <w:sz w:val="32"/>
+          <w:szCs w:val="32"/>
+          <w:cs/>
+        </w:rPr>
+        <w:t>ซ่อมบำรุงหอพักพร้อม</w:t>
+      </w:r>
+      <w:r>
+        <w:rPr>
+          <w:rFonts w:ascii="TH SarabunPSK" w:hAnsi="TH SarabunPSK" w:cs="TH SarabunPSK" w:hint="cs"/>
+          <w:b/>
+          <w:bCs/>
+          <w:sz w:val="32"/>
+          <w:szCs w:val="32"/>
+          <w:cs/>
+        </w:rPr>
+        <w:t>การ</w:t>
+      </w:r>
+      <w:r>
+        <w:rPr>
+          <w:rFonts w:ascii="TH SarabunPSK" w:hAnsi="TH SarabunPSK" w:cs="TH SarabunPSK"/>
+          <w:b/>
+          <w:bCs/>
+          <w:sz w:val="32"/>
+          <w:szCs w:val="32"/>
+          <w:cs/>
+        </w:rPr>
+        <w:t>จัดการคลังวัสดุ</w:t>
+      </w:r>
+      <w:r>
+        <w:rPr>
+          <w:rFonts w:ascii="TH SarabunPSK" w:hAnsi="TH SarabunPSK" w:cs="TH SarabunPSK" w:hint="cs"/>
+          <w:b/>
+          <w:bCs/>
+          <w:sz w:val="32"/>
+          <w:szCs w:val="32"/>
+          <w:cs/>
+        </w:rPr>
         <w:t>อุปกรณ์</w:t>
       </w:r>
     </w:p>
@@ -66,7 +110,7 @@
         <w:spacing w:after="0" w:line="240" w:lineRule="auto"/>
         <w:jc w:val="thaiDistribute"/>
         <w:rPr>
-          <w:rFonts w:ascii="TH SarabunPSK" w:hAnsi="TH SarabunPSK" w:cs="TH SarabunPSK" w:hint="cs"/>
+          <w:rFonts w:ascii="TH SarabunPSK" w:hAnsi="TH SarabunPSK" w:cs="TH SarabunPSK"/>
           <w:b/>
           <w:bCs/>
           <w:sz w:val="32"/>
@@ -478,7 +522,7 @@
         <w:ind w:left="0" w:firstLine="360"/>
         <w:jc w:val="thaiDistribute"/>
         <w:rPr>
-          <w:rFonts w:ascii="TH SarabunPSK" w:hAnsi="TH SarabunPSK" w:cs="TH SarabunPSK" w:hint="cs"/>
+          <w:rFonts w:ascii="TH SarabunPSK" w:hAnsi="TH SarabunPSK" w:cs="TH SarabunPSK"/>
           <w:sz w:val="32"/>
           <w:szCs w:val="32"/>
         </w:rPr>
@@ -999,16 +1043,7 @@
           <w:szCs w:val="32"/>
           <w:cs/>
         </w:rPr>
-        <w:t>สามารถ</w:t>
-      </w:r>
-      <w:r>
-        <w:rPr>
-          <w:rFonts w:ascii="TH SarabunPSK" w:hAnsi="TH SarabunPSK" w:cs="TH SarabunPSK" w:hint="cs"/>
-          <w:sz w:val="32"/>
-          <w:szCs w:val="32"/>
-          <w:cs/>
-        </w:rPr>
-        <w:t>รับ</w:t>
+        <w:t>สามารถรับ</w:t>
       </w:r>
       <w:r>
         <w:rPr>
@@ -1185,7 +1220,7 @@
         <w:ind w:left="0" w:firstLine="360"/>
         <w:jc w:val="thaiDistribute"/>
         <w:rPr>
-          <w:rFonts w:ascii="TH SarabunPSK" w:hAnsi="TH SarabunPSK" w:cs="TH SarabunPSK" w:hint="cs"/>
+          <w:rFonts w:ascii="TH SarabunPSK" w:hAnsi="TH SarabunPSK" w:cs="TH SarabunPSK"/>
           <w:sz w:val="32"/>
           <w:szCs w:val="32"/>
         </w:rPr>
@@ -1248,16 +1283,7 @@
           <w:szCs w:val="32"/>
           <w:cs/>
         </w:rPr>
-        <w:t>นิ</w:t>
-      </w:r>
-      <w:r>
-        <w:rPr>
-          <w:rFonts w:ascii="TH SarabunPSK" w:hAnsi="TH SarabunPSK" w:cs="TH SarabunPSK" w:hint="cs"/>
-          <w:sz w:val="32"/>
-          <w:szCs w:val="32"/>
-          <w:cs/>
-        </w:rPr>
-        <w:t>ติบุคคล</w:t>
+        <w:t>นิติบุคคล</w:t>
       </w:r>
       <w:r>
         <w:rPr>
@@ -1488,6 +1514,7 @@
           <w:szCs w:val="32"/>
           <w:cs/>
         </w:rPr>
+        <w:lastRenderedPageBreak/>
         <w:t>นิติบุคคล</w:t>
       </w:r>
       <w:r>
@@ -1521,7 +1548,6 @@
           <w:szCs w:val="32"/>
           <w:cs/>
         </w:rPr>
-        <w:lastRenderedPageBreak/>
         <w:t>นิติบุคคล</w:t>
       </w:r>
       <w:r>
@@ -1929,7 +1955,7 @@
         </w:tabs>
         <w:jc w:val="thaiDistribute"/>
         <w:rPr>
-          <w:rFonts w:ascii="TH SarabunPSK" w:hAnsi="TH SarabunPSK" w:cs="TH SarabunPSK" w:hint="cs"/>
+          <w:rFonts w:ascii="TH SarabunPSK" w:hAnsi="TH SarabunPSK" w:cs="TH SarabunPSK"/>
           <w:sz w:val="32"/>
           <w:szCs w:val="32"/>
         </w:rPr>
@@ -2324,7 +2350,7 @@
         </w:numPr>
         <w:jc w:val="thaiDistribute"/>
         <w:rPr>
-          <w:rFonts w:ascii="TH SarabunPSK" w:hAnsi="TH SarabunPSK" w:cs="TH SarabunPSK" w:hint="cs"/>
+          <w:rFonts w:ascii="TH SarabunPSK" w:hAnsi="TH SarabunPSK" w:cs="TH SarabunPSK"/>
           <w:sz w:val="32"/>
           <w:szCs w:val="32"/>
         </w:rPr>
@@ -2674,6 +2700,7 @@
           <w:szCs w:val="32"/>
           <w:cs/>
         </w:rPr>
+        <w:lastRenderedPageBreak/>
         <w:t>ผู้จัดการ</w:t>
       </w:r>
       <w:r>
@@ -2710,7 +2737,6 @@
           <w:szCs w:val="32"/>
           <w:cs/>
         </w:rPr>
-        <w:lastRenderedPageBreak/>
         <w:t>ผู้จัดการ</w:t>
       </w:r>
       <w:r>
@@ -2771,7 +2797,7 @@
         </w:tabs>
         <w:jc w:val="thaiDistribute"/>
         <w:rPr>
-          <w:rFonts w:ascii="TH SarabunPSK" w:hAnsi="TH SarabunPSK" w:cs="TH SarabunPSK" w:hint="cs"/>
+          <w:rFonts w:ascii="TH SarabunPSK" w:hAnsi="TH SarabunPSK" w:cs="TH SarabunPSK"/>
           <w:sz w:val="32"/>
           <w:szCs w:val="32"/>
         </w:rPr>
@@ -2806,7 +2832,7 @@
 </file>
 
 <file path=word/numbering.xml><?xml version="1.0" encoding="utf-8"?>
-<w:numbering xmlns:wpc="http://schemas.microsoft.com/office/word/2010/wordprocessingCanvas" xmlns:cx="http://schemas.microsoft.com/office/drawing/2014/chartex" xmlns:cx1="http://schemas.microsoft.com/office/drawing/2015/9/8/chartex" xmlns:cx2="http://schemas.microsoft.com/office/drawing/2015/10/21/chartex" xmlns:cx3="http://schemas.microsoft.com/office/drawing/2016/5/9/chartex" xmlns:cx4="http://schemas.microsoft.com/office/drawing/2016/5/10/chartex" xmlns:cx5="http://schemas.microsoft.com/office/drawing/2016/5/11/chartex" xmlns:cx6="http://schemas.microsoft.com/office/drawing/2016/5/12/chartex" xmlns:cx7="http://schemas.microsoft.com/office/drawing/2016/5/13/chartex" xmlns:cx8="http://schemas.microsoft.com/office/drawing/2016/5/14/chartex" xmlns:mc="http://schemas.openxmlformats.org/markup-compatibility/2006" xmlns:aink="http://schemas.microsoft.com/office/drawing/2016/ink" xmlns:am3d="http://schemas.microsoft.com/office/drawing/2017/model3d" xmlns:o="urn:schemas-microsoft-com:office:office" xmlns:r="http://schemas.openxmlformats.org/officeDocument/2006/relationships" xmlns:m="http://schemas.openxmlformats.org/officeDocument/2006/math" xmlns:v="urn:schemas-microsoft-com:vml" xmlns:wp14="http://schemas.microsoft.com/office/word/2010/wordprocessingDrawing" xmlns:wp="http://schemas.openxmlformats.org/drawingml/2006/wordprocessingDrawing" xmlns:w10="urn:schemas-microsoft-com:office:word" xmlns:w="http://schemas.openxmlformats.org/wordprocessingml/2006/main" xmlns:w14="http://schemas.microsoft.com/office/word/2010/wordml" xmlns:w15="http://schemas.microsoft.com/office/word/2012/wordml" xmlns:w16cex="http://schemas.microsoft.com/office/word/2018/wordml/cex" xmlns:w16cid="http://schemas.microsoft.com/office/word/2016/wordml/cid" xmlns:w16="http://schemas.microsoft.com/office/word/2018/wordml" xmlns:w16sdtdh="http://schemas.microsoft.com/office/word/2020/wordml/sdtdatahash" xmlns:w16se="http://schemas.microsoft.com/office/word/2015/wordml/symex" xmlns:wpg="http://schemas.microsoft.com/office/word/2010/wordprocessingGroup" xmlns:wpi="http://schemas.microsoft.com/office/word/2010/wordprocessingInk" xmlns:wne="http://schemas.microsoft.com/office/word/2006/wordml" xmlns:wps="http://schemas.microsoft.com/office/word/2010/wordprocessingShape" mc:Ignorable="w14 w15 w16se w16cid w16 w16cex w16sdtdh wp14">
+<w:numbering xmlns:wpc="http://schemas.microsoft.com/office/word/2010/wordprocessingCanvas" xmlns:cx="http://schemas.microsoft.com/office/drawing/2014/chartex" xmlns:cx1="http://schemas.microsoft.com/office/drawing/2015/9/8/chartex" xmlns:cx2="http://schemas.microsoft.com/office/drawing/2015/10/21/chartex" xmlns:cx3="http://schemas.microsoft.com/office/drawing/2016/5/9/chartex" xmlns:cx4="http://schemas.microsoft.com/office/drawing/2016/5/10/chartex" xmlns:cx5="http://schemas.microsoft.com/office/drawing/2016/5/11/chartex" xmlns:cx6="http://schemas.microsoft.com/office/drawing/2016/5/12/chartex" xmlns:cx7="http://schemas.microsoft.com/office/drawing/2016/5/13/chartex" xmlns:cx8="http://schemas.microsoft.com/office/drawing/2016/5/14/chartex" xmlns:mc="http://schemas.openxmlformats.org/markup-compatibility/2006" xmlns:aink="http://schemas.microsoft.com/office/drawing/2016/ink" xmlns:am3d="http://schemas.microsoft.com/office/drawing/2017/model3d" xmlns:o="urn:schemas-microsoft-com:office:office" xmlns:oel="http://schemas.microsoft.com/office/2019/extlst" xmlns:r="http://schemas.openxmlformats.org/officeDocument/2006/relationships" xmlns:m="http://schemas.openxmlformats.org/officeDocument/2006/math" xmlns:v="urn:schemas-microsoft-com:vml" xmlns:wp14="http://schemas.microsoft.com/office/word/2010/wordprocessingDrawing" xmlns:wp="http://schemas.openxmlformats.org/drawingml/2006/wordprocessingDrawing" xmlns:w10="urn:schemas-microsoft-com:office:word" xmlns:w="http://schemas.openxmlformats.org/wordprocessingml/2006/main" xmlns:w14="http://schemas.microsoft.com/office/word/2010/wordml" xmlns:w15="http://schemas.microsoft.com/office/word/2012/wordml" xmlns:w16cex="http://schemas.microsoft.com/office/word/2018/wordml/cex" xmlns:w16cid="http://schemas.microsoft.com/office/word/2016/wordml/cid" xmlns:w16="http://schemas.microsoft.com/office/word/2018/wordml" xmlns:w16du="http://schemas.microsoft.com/office/word/2023/wordml/word16du" xmlns:w16sdtdh="http://schemas.microsoft.com/office/word/2020/wordml/sdtdatahash" xmlns:w16se="http://schemas.microsoft.com/office/word/2015/wordml/symex" xmlns:wpg="http://schemas.microsoft.com/office/word/2010/wordprocessingGroup" xmlns:wpi="http://schemas.microsoft.com/office/word/2010/wordprocessingInk" xmlns:wne="http://schemas.microsoft.com/office/word/2006/wordml" xmlns:wps="http://schemas.microsoft.com/office/word/2010/wordprocessingShape" mc:Ignorable="w14 w15 w16se w16cid w16 w16cex w16sdtdh w16du wp14">
   <w:abstractNum w:abstractNumId="0" w15:restartNumberingAfterBreak="0">
     <w:nsid w:val="033C4BB0"/>
     <w:multiLevelType w:val="multilevel"/>
@@ -3274,23 +3300,23 @@
       </w:rPr>
     </w:lvl>
   </w:abstractNum>
-  <w:num w:numId="1">
+  <w:num w:numId="1" w16cid:durableId="1520772382">
     <w:abstractNumId w:val="2"/>
   </w:num>
-  <w:num w:numId="2">
+  <w:num w:numId="2" w16cid:durableId="346295250">
     <w:abstractNumId w:val="1"/>
   </w:num>
-  <w:num w:numId="3">
+  <w:num w:numId="3" w16cid:durableId="1340741126">
     <w:abstractNumId w:val="0"/>
   </w:num>
-  <w:num w:numId="4">
+  <w:num w:numId="4" w16cid:durableId="967396895">
     <w:abstractNumId w:val="3"/>
   </w:num>
 </w:numbering>
 </file>
 
 <file path=word/styles.xml><?xml version="1.0" encoding="utf-8"?>
-<w:styles xmlns:mc="http://schemas.openxmlformats.org/markup-compatibility/2006" xmlns:r="http://schemas.openxmlformats.org/officeDocument/2006/relationships" xmlns:w="http://schemas.openxmlformats.org/wordprocessingml/2006/main" xmlns:w14="http://schemas.microsoft.com/office/word/2010/wordml" xmlns:w15="http://schemas.microsoft.com/office/word/2012/wordml" xmlns:w16cex="http://schemas.microsoft.com/office/word/2018/wordml/cex" xmlns:w16cid="http://schemas.microsoft.com/office/word/2016/wordml/cid" xmlns:w16="http://schemas.microsoft.com/office/word/2018/wordml" xmlns:w16sdtdh="http://schemas.microsoft.com/office/word/2020/wordml/sdtdatahash" xmlns:w16se="http://schemas.microsoft.com/office/word/2015/wordml/symex" mc:Ignorable="w14 w15 w16se w16cid w16 w16cex w16sdtdh">
+<w:styles xmlns:mc="http://schemas.openxmlformats.org/markup-compatibility/2006" xmlns:r="http://schemas.openxmlformats.org/officeDocument/2006/relationships" xmlns:w="http://schemas.openxmlformats.org/wordprocessingml/2006/main" xmlns:w14="http://schemas.microsoft.com/office/word/2010/wordml" xmlns:w15="http://schemas.microsoft.com/office/word/2012/wordml" xmlns:w16cex="http://schemas.microsoft.com/office/word/2018/wordml/cex" xmlns:w16cid="http://schemas.microsoft.com/office/word/2016/wordml/cid" xmlns:w16="http://schemas.microsoft.com/office/word/2018/wordml" xmlns:w16du="http://schemas.microsoft.com/office/word/2023/wordml/word16du" xmlns:w16sdtdh="http://schemas.microsoft.com/office/word/2020/wordml/sdtdatahash" xmlns:w16se="http://schemas.microsoft.com/office/word/2015/wordml/symex" mc:Ignorable="w14 w15 w16se w16cid w16 w16cex w16sdtdh w16du">
   <w:docDefaults>
     <w:rPrDefault>
       <w:rPr>

</xml_diff>